<commit_message>
updated eda target work, final
</commit_message>
<xml_diff>
--- a/reports/part_1_intro.docx
+++ b/reports/part_1_intro.docx
@@ -111,7 +111,50 @@
           <w:rStyle w:val="normaltextrun"/>
           <w:lang w:val="fr-FR"/>
         </w:rPr>
-        <w:t xml:space="preserve">, dans la zone du Texas composée des régions Nord, Centrale Nord, et Est, desservies par le </w:t>
+        <w:t>, dans la zone du Texas composée des régions</w:t>
+      </w:r>
+      <w:r>
+        <w:rPr>
+          <w:rStyle w:val="normaltextrun"/>
+          <w:lang w:val="fr-FR"/>
+        </w:rPr>
+        <w:t xml:space="preserve"> </w:t>
+      </w:r>
+      <w:proofErr w:type="spellStart"/>
+      <w:r>
+        <w:rPr>
+          <w:rStyle w:val="normaltextrun"/>
+          <w:b/>
+          <w:bCs/>
+          <w:lang w:val="fr-FR"/>
+        </w:rPr>
+        <w:t>contigu</w:t>
+      </w:r>
+      <w:r>
+        <w:rPr>
+          <w:rStyle w:val="normaltextrun"/>
+          <w:b/>
+          <w:bCs/>
+          <w:lang w:val="fr-FR"/>
+        </w:rPr>
+        <w:t>e</w:t>
+      </w:r>
+      <w:r>
+        <w:rPr>
+          <w:rStyle w:val="normaltextrun"/>
+          <w:b/>
+          <w:bCs/>
+          <w:lang w:val="fr-FR"/>
+        </w:rPr>
+        <w:t>s</w:t>
+      </w:r>
+      <w:proofErr w:type="spellEnd"/>
+      <w:r>
+        <w:rPr>
+          <w:rStyle w:val="normaltextrun"/>
+          <w:lang w:val="fr-FR"/>
+        </w:rPr>
+        <w:t xml:space="preserve"> Nord, Centrale Nord, et Est, desservies par le </w:t>
       </w:r>
       <w:r>
         <w:rPr>
@@ -195,8 +238,10 @@
         <w:jc w:val="both"/>
         <w:textAlignment w:val="baseline"/>
         <w:rPr>
-          <w:rStyle w:val="eop"/>
-          <w:lang w:val="fr-FR"/>
+          <w:rStyle w:val="normaltextrun"/>
+          <w:color w:val="000000"/>
+          <w:bdr w:val="none" w:sz="0" w:space="0" w:color="auto" w:frame="1"/>
+          <w:lang w:val="fr-BE"/>
         </w:rPr>
       </w:pPr>
       <w:r>
@@ -1926,7 +1971,75 @@
           <w:bdr w:val="none" w:sz="0" w:space="0" w:color="auto" w:frame="1"/>
           <w:lang w:val="fr-BE"/>
         </w:rPr>
-        <w:t>Les trois régions connaissent des hivers doux avec des étés chauds voir tropicaux, menant à des vagues de chaleur</w:t>
+        <w:t xml:space="preserve">Les </w:t>
+      </w:r>
+      <w:r>
+        <w:rPr>
+          <w:noProof/>
+        </w:rPr>
+        <w:drawing>
+          <wp:anchor distT="0" distB="0" distL="114300" distR="114300" simplePos="0" relativeHeight="251662336" behindDoc="1" locked="0" layoutInCell="1" allowOverlap="1" wp14:anchorId="21D3C20E" wp14:editId="64076596">
+            <wp:simplePos x="0" y="0"/>
+            <wp:positionH relativeFrom="margin">
+              <wp:align>right</wp:align>
+            </wp:positionH>
+            <wp:positionV relativeFrom="paragraph">
+              <wp:posOffset>5330126</wp:posOffset>
+            </wp:positionV>
+            <wp:extent cx="2230755" cy="2209800"/>
+            <wp:effectExtent l="0" t="0" r="0" b="0"/>
+            <wp:wrapTight wrapText="bothSides">
+              <wp:wrapPolygon edited="0">
+                <wp:start x="0" y="0"/>
+                <wp:lineTo x="0" y="21414"/>
+                <wp:lineTo x="21397" y="21414"/>
+                <wp:lineTo x="21397" y="0"/>
+                <wp:lineTo x="0" y="0"/>
+              </wp:wrapPolygon>
+            </wp:wrapTight>
+            <wp:docPr id="6" name="Picture 6" descr="Chart, line chart&#10;&#10;Description automatically generated"/>
+            <wp:cNvGraphicFramePr>
+              <a:graphicFrameLocks xmlns:a="http://schemas.openxmlformats.org/drawingml/2006/main" noChangeAspect="1"/>
+            </wp:cNvGraphicFramePr>
+            <a:graphic xmlns:a="http://schemas.openxmlformats.org/drawingml/2006/main">
+              <a:graphicData uri="http://schemas.openxmlformats.org/drawingml/2006/picture">
+                <pic:pic xmlns:pic="http://schemas.openxmlformats.org/drawingml/2006/picture">
+                  <pic:nvPicPr>
+                    <pic:cNvPr id="6" name="Picture 6" descr="Chart, line chart&#10;&#10;Description automatically generated"/>
+                    <pic:cNvPicPr/>
+                  </pic:nvPicPr>
+                  <pic:blipFill>
+                    <a:blip r:embed="rId13" cstate="print">
+                      <a:extLst>
+                        <a:ext uri="{28A0092B-C50C-407E-A947-70E740481C1C}">
+                          <a14:useLocalDpi xmlns:a14="http://schemas.microsoft.com/office/drawing/2010/main" val="0"/>
+                        </a:ext>
+                      </a:extLst>
+                    </a:blip>
+                    <a:stretch>
+                      <a:fillRect/>
+                    </a:stretch>
+                  </pic:blipFill>
+                  <pic:spPr>
+                    <a:xfrm>
+                      <a:off x="0" y="0"/>
+                      <a:ext cx="2230755" cy="2209800"/>
+                    </a:xfrm>
+                    <a:prstGeom prst="rect">
+                      <a:avLst/>
+                    </a:prstGeom>
+                  </pic:spPr>
+                </pic:pic>
+              </a:graphicData>
+            </a:graphic>
+            <wp14:sizeRelH relativeFrom="margin">
+              <wp14:pctWidth>0</wp14:pctWidth>
+            </wp14:sizeRelH>
+            <wp14:sizeRelV relativeFrom="margin">
+              <wp14:pctHeight>0</wp14:pctHeight>
+            </wp14:sizeRelV>
+          </wp:anchor>
+        </w:drawing>
       </w:r>
       <w:r>
         <w:rPr>
@@ -1935,8 +2048,1497 @@
           <w:bdr w:val="none" w:sz="0" w:space="0" w:color="auto" w:frame="1"/>
           <w:lang w:val="fr-BE"/>
         </w:rPr>
+        <w:t>trois régions connaissent des hivers doux avec des étés chauds voir tropicaux, menant à des vagues de chaleur</w:t>
+      </w:r>
+      <w:r>
+        <w:rPr>
+          <w:rStyle w:val="normaltextrun"/>
+          <w:color w:val="000000"/>
+          <w:bdr w:val="none" w:sz="0" w:space="0" w:color="auto" w:frame="1"/>
+          <w:lang w:val="fr-BE"/>
+        </w:rPr>
         <w:t>.</w:t>
       </w:r>
+    </w:p>
+    <w:p>
+      <w:pPr>
+        <w:pStyle w:val="paragraph"/>
+        <w:spacing w:before="0" w:beforeAutospacing="0" w:after="0" w:afterAutospacing="0" w:line="480" w:lineRule="auto"/>
+        <w:ind w:right="-705"/>
+        <w:jc w:val="both"/>
+        <w:textAlignment w:val="baseline"/>
+        <w:rPr>
+          <w:lang w:val="fr-FR"/>
+        </w:rPr>
+      </w:pPr>
+      <w:r>
+        <w:rPr>
+          <w:rStyle w:val="normaltextrun"/>
+          <w:b/>
+          <w:bCs/>
+          <w:color w:val="0070C0"/>
+          <w:lang w:val="fr-FR"/>
+        </w:rPr>
+        <w:t>Analyse exploratoire des données</w:t>
+      </w:r>
+    </w:p>
+    <w:p>
+      <w:pPr>
+        <w:pStyle w:val="paragraph"/>
+        <w:spacing w:before="0" w:beforeAutospacing="0" w:after="0" w:afterAutospacing="0" w:line="480" w:lineRule="auto"/>
+        <w:ind w:right="4"/>
+        <w:jc w:val="both"/>
+        <w:textAlignment w:val="baseline"/>
+        <w:rPr>
+          <w:rStyle w:val="eop"/>
+          <w:lang w:val="fr-FR"/>
+        </w:rPr>
+      </w:pPr>
+      <w:r>
+        <w:rPr>
+          <w:rStyle w:val="eop"/>
+          <w:lang w:val="fr-FR"/>
+        </w:rPr>
+        <w:t>L</w:t>
+      </w:r>
+      <w:r>
+        <w:rPr>
+          <w:rStyle w:val="eop"/>
+          <w:lang w:val="fr-FR"/>
+        </w:rPr>
+        <w:t>’analyse porte sur l’</w:t>
+      </w:r>
+      <w:r>
+        <w:rPr>
+          <w:rStyle w:val="eop"/>
+          <w:lang w:val="fr-FR"/>
+        </w:rPr>
+        <w:t>évolution journalière de la demande d</w:t>
+      </w:r>
+      <w:r>
+        <w:rPr>
+          <w:rStyle w:val="eop"/>
+          <w:lang w:val="fr-FR"/>
+        </w:rPr>
+        <w:t>’</w:t>
+      </w:r>
+      <w:r>
+        <w:rPr>
+          <w:rStyle w:val="eop"/>
+          <w:lang w:val="fr-FR"/>
+        </w:rPr>
+        <w:t xml:space="preserve">électricité </w:t>
+      </w:r>
+      <w:r>
+        <w:rPr>
+          <w:rStyle w:val="eop"/>
+          <w:lang w:val="fr-FR"/>
+        </w:rPr>
+        <w:t xml:space="preserve">des régions étudiées de 2012 à 2021. Nous observons que la région </w:t>
+      </w:r>
+      <w:r>
+        <w:rPr>
+          <w:rStyle w:val="eop"/>
+          <w:i/>
+          <w:iCs/>
+          <w:lang w:val="fr-FR"/>
+        </w:rPr>
+        <w:t>North Central</w:t>
+      </w:r>
+      <w:r>
+        <w:rPr>
+          <w:rStyle w:val="eop"/>
+          <w:lang w:val="fr-FR"/>
+        </w:rPr>
+        <w:t xml:space="preserve"> présente la plus grande demande d’électricité</w:t>
+      </w:r>
+      <w:r>
+        <w:rPr>
+          <w:rStyle w:val="eop"/>
+          <w:lang w:val="fr-FR"/>
+        </w:rPr>
+        <w:t xml:space="preserve"> </w:t>
+      </w:r>
+      <w:r>
+        <w:rPr>
+          <w:rStyle w:val="eop"/>
+          <w:b/>
+          <w:bCs/>
+          <w:highlight w:val="yellow"/>
+          <w:lang w:val="fr-FR"/>
+        </w:rPr>
+        <w:t>(Figure XX)</w:t>
+      </w:r>
+      <w:r>
+        <w:rPr>
+          <w:rStyle w:val="eop"/>
+          <w:lang w:val="fr-FR"/>
+        </w:rPr>
+        <w:t xml:space="preserve"> car celle-ci est la plus peuplée et industrielle des 3 régions</w:t>
+      </w:r>
+      <w:r>
+        <w:rPr>
+          <w:rStyle w:val="eop"/>
+          <w:lang w:val="fr-FR"/>
+        </w:rPr>
+        <w:t>.</w:t>
+      </w:r>
+      <w:r>
+        <w:rPr>
+          <w:rStyle w:val="eop"/>
+          <w:lang w:val="fr-FR"/>
+        </w:rPr>
+        <w:t xml:space="preserve"> De 2012 à 2021, la moyenne de la demande journalière </w:t>
+      </w:r>
+      <w:r>
+        <w:rPr>
+          <w:noProof/>
+        </w:rPr>
+        <w:lastRenderedPageBreak/>
+        <w:drawing>
+          <wp:anchor distT="0" distB="0" distL="114300" distR="114300" simplePos="0" relativeHeight="251667456" behindDoc="1" locked="0" layoutInCell="1" allowOverlap="1" wp14:anchorId="060DC70A" wp14:editId="3991B18D">
+            <wp:simplePos x="0" y="0"/>
+            <wp:positionH relativeFrom="margin">
+              <wp:align>right</wp:align>
+            </wp:positionH>
+            <wp:positionV relativeFrom="paragraph">
+              <wp:posOffset>33</wp:posOffset>
+            </wp:positionV>
+            <wp:extent cx="1877060" cy="1851660"/>
+            <wp:effectExtent l="0" t="0" r="8890" b="0"/>
+            <wp:wrapTight wrapText="bothSides">
+              <wp:wrapPolygon edited="0">
+                <wp:start x="0" y="0"/>
+                <wp:lineTo x="0" y="21333"/>
+                <wp:lineTo x="21483" y="21333"/>
+                <wp:lineTo x="21483" y="0"/>
+                <wp:lineTo x="0" y="0"/>
+              </wp:wrapPolygon>
+            </wp:wrapTight>
+            <wp:docPr id="10" name="Picture 10" descr="Chart, line chart, histogram&#10;&#10;Description automatically generated"/>
+            <wp:cNvGraphicFramePr>
+              <a:graphicFrameLocks xmlns:a="http://schemas.openxmlformats.org/drawingml/2006/main" noChangeAspect="1"/>
+            </wp:cNvGraphicFramePr>
+            <a:graphic xmlns:a="http://schemas.openxmlformats.org/drawingml/2006/main">
+              <a:graphicData uri="http://schemas.openxmlformats.org/drawingml/2006/picture">
+                <pic:pic xmlns:pic="http://schemas.openxmlformats.org/drawingml/2006/picture">
+                  <pic:nvPicPr>
+                    <pic:cNvPr id="10" name="Picture 10" descr="Chart, line chart, histogram&#10;&#10;Description automatically generated"/>
+                    <pic:cNvPicPr/>
+                  </pic:nvPicPr>
+                  <pic:blipFill>
+                    <a:blip r:embed="rId14" cstate="print">
+                      <a:extLst>
+                        <a:ext uri="{28A0092B-C50C-407E-A947-70E740481C1C}">
+                          <a14:useLocalDpi xmlns:a14="http://schemas.microsoft.com/office/drawing/2010/main" val="0"/>
+                        </a:ext>
+                      </a:extLst>
+                    </a:blip>
+                    <a:stretch>
+                      <a:fillRect/>
+                    </a:stretch>
+                  </pic:blipFill>
+                  <pic:spPr>
+                    <a:xfrm>
+                      <a:off x="0" y="0"/>
+                      <a:ext cx="1877060" cy="1851660"/>
+                    </a:xfrm>
+                    <a:prstGeom prst="rect">
+                      <a:avLst/>
+                    </a:prstGeom>
+                  </pic:spPr>
+                </pic:pic>
+              </a:graphicData>
+            </a:graphic>
+            <wp14:sizeRelH relativeFrom="margin">
+              <wp14:pctWidth>0</wp14:pctWidth>
+            </wp14:sizeRelH>
+            <wp14:sizeRelV relativeFrom="margin">
+              <wp14:pctHeight>0</wp14:pctHeight>
+            </wp14:sizeRelV>
+          </wp:anchor>
+        </w:drawing>
+      </w:r>
+      <w:r>
+        <w:rPr>
+          <w:rStyle w:val="eop"/>
+          <w:lang w:val="fr-FR"/>
+        </w:rPr>
+        <w:t>a augmenté de 7</w:t>
+      </w:r>
+      <w:r>
+        <w:rPr>
+          <w:rStyle w:val="eop"/>
+          <w:lang w:val="fr-FR"/>
+        </w:rPr>
+        <w:t>.</w:t>
+      </w:r>
+      <w:r>
+        <w:rPr>
+          <w:rStyle w:val="eop"/>
+          <w:lang w:val="fr-FR"/>
+        </w:rPr>
+        <w:t>8</w:t>
+      </w:r>
+      <w:r>
+        <w:rPr>
+          <w:rStyle w:val="eop"/>
+          <w:lang w:val="fr-FR"/>
+        </w:rPr>
+        <w:t xml:space="preserve"> % dans l’agrégat des 3 régions </w:t>
+      </w:r>
+      <w:r>
+        <w:rPr>
+          <w:rStyle w:val="eop"/>
+          <w:lang w:val="fr-FR"/>
+        </w:rPr>
+        <w:t>(</w:t>
+      </w:r>
+      <w:r>
+        <w:rPr>
+          <w:rStyle w:val="eop"/>
+          <w:i/>
+          <w:iCs/>
+          <w:lang w:val="fr-FR"/>
+        </w:rPr>
+        <w:t>SOMME</w:t>
+      </w:r>
+      <w:r>
+        <w:rPr>
+          <w:rStyle w:val="eop"/>
+          <w:lang w:val="fr-FR"/>
+        </w:rPr>
+        <w:t xml:space="preserve">), de 6.8% dans la région </w:t>
+      </w:r>
+      <w:r>
+        <w:rPr>
+          <w:rStyle w:val="eop"/>
+          <w:i/>
+          <w:iCs/>
+          <w:lang w:val="fr-FR"/>
+        </w:rPr>
+        <w:t>North Central</w:t>
+      </w:r>
+      <w:r>
+        <w:rPr>
+          <w:rStyle w:val="eop"/>
+          <w:i/>
+          <w:iCs/>
+          <w:lang w:val="fr-FR"/>
+        </w:rPr>
+        <w:t xml:space="preserve"> </w:t>
+      </w:r>
+      <w:r>
+        <w:rPr>
+          <w:rStyle w:val="eop"/>
+          <w:lang w:val="fr-FR"/>
+        </w:rPr>
+        <w:t>(</w:t>
+      </w:r>
+      <w:r>
+        <w:rPr>
+          <w:rStyle w:val="eop"/>
+          <w:lang w:val="fr-FR"/>
+        </w:rPr>
+        <w:t>croissance éco/démographique de Dallas</w:t>
+      </w:r>
+      <w:r>
+        <w:rPr>
+          <w:rStyle w:val="eop"/>
+          <w:lang w:val="fr-FR"/>
+        </w:rPr>
+        <w:t>)</w:t>
+      </w:r>
+      <w:r>
+        <w:rPr>
+          <w:rStyle w:val="eop"/>
+          <w:lang w:val="fr-FR"/>
+        </w:rPr>
+        <w:t xml:space="preserve">, de 22% dans la région </w:t>
+      </w:r>
+      <w:r>
+        <w:rPr>
+          <w:rStyle w:val="eop"/>
+          <w:i/>
+          <w:iCs/>
+          <w:lang w:val="fr-FR"/>
+        </w:rPr>
+        <w:t>East</w:t>
+      </w:r>
+      <w:r>
+        <w:rPr>
+          <w:rStyle w:val="eop"/>
+          <w:i/>
+          <w:iCs/>
+          <w:lang w:val="fr-FR"/>
+        </w:rPr>
+        <w:t xml:space="preserve">, </w:t>
+      </w:r>
+      <w:r>
+        <w:rPr>
+          <w:rStyle w:val="eop"/>
+          <w:lang w:val="fr-FR"/>
+        </w:rPr>
+        <w:t>et diminué de 1</w:t>
+      </w:r>
+      <w:r>
+        <w:rPr>
+          <w:rStyle w:val="eop"/>
+          <w:lang w:val="fr-FR"/>
+        </w:rPr>
+        <w:t>%</w:t>
+      </w:r>
+      <w:r>
+        <w:rPr>
+          <w:rStyle w:val="eop"/>
+          <w:lang w:val="fr-FR"/>
+        </w:rPr>
+        <w:t xml:space="preserve"> dans la région </w:t>
+      </w:r>
+      <w:r>
+        <w:rPr>
+          <w:rStyle w:val="eop"/>
+          <w:i/>
+          <w:iCs/>
+          <w:lang w:val="fr-FR"/>
+        </w:rPr>
+        <w:t>North</w:t>
+      </w:r>
+      <w:r>
+        <w:rPr>
+          <w:rStyle w:val="eop"/>
+          <w:lang w:val="fr-FR"/>
+        </w:rPr>
+        <w:t>.</w:t>
+      </w:r>
+      <w:r>
+        <w:rPr>
+          <w:rStyle w:val="eop"/>
+          <w:lang w:val="fr-FR"/>
+        </w:rPr>
+        <w:t xml:space="preserve"> La stagnation dans </w:t>
+      </w:r>
+      <w:r>
+        <w:rPr>
+          <w:rStyle w:val="eop"/>
+          <w:i/>
+          <w:iCs/>
+          <w:lang w:val="fr-FR"/>
+        </w:rPr>
+        <w:t>North</w:t>
+      </w:r>
+      <w:r>
+        <w:rPr>
+          <w:rStyle w:val="eop"/>
+          <w:lang w:val="fr-FR"/>
+        </w:rPr>
+        <w:t xml:space="preserve"> peut être due à une </w:t>
+      </w:r>
+      <w:r>
+        <w:rPr>
+          <w:noProof/>
+        </w:rPr>
+        <w:drawing>
+          <wp:anchor distT="0" distB="0" distL="114300" distR="114300" simplePos="0" relativeHeight="251661312" behindDoc="1" locked="0" layoutInCell="1" allowOverlap="1" wp14:anchorId="79F973CF" wp14:editId="750C84EF">
+            <wp:simplePos x="0" y="0"/>
+            <wp:positionH relativeFrom="margin">
+              <wp:align>right</wp:align>
+            </wp:positionH>
+            <wp:positionV relativeFrom="paragraph">
+              <wp:posOffset>2175510</wp:posOffset>
+            </wp:positionV>
+            <wp:extent cx="1850390" cy="1868170"/>
+            <wp:effectExtent l="0" t="0" r="0" b="0"/>
+            <wp:wrapTight wrapText="bothSides">
+              <wp:wrapPolygon edited="0">
+                <wp:start x="0" y="0"/>
+                <wp:lineTo x="0" y="21365"/>
+                <wp:lineTo x="21348" y="21365"/>
+                <wp:lineTo x="21348" y="0"/>
+                <wp:lineTo x="0" y="0"/>
+              </wp:wrapPolygon>
+            </wp:wrapTight>
+            <wp:docPr id="5" name="Picture 5" descr="Chart, bar chart&#10;&#10;Description automatically generated"/>
+            <wp:cNvGraphicFramePr>
+              <a:graphicFrameLocks xmlns:a="http://schemas.openxmlformats.org/drawingml/2006/main" noChangeAspect="1"/>
+            </wp:cNvGraphicFramePr>
+            <a:graphic xmlns:a="http://schemas.openxmlformats.org/drawingml/2006/main">
+              <a:graphicData uri="http://schemas.openxmlformats.org/drawingml/2006/picture">
+                <pic:pic xmlns:pic="http://schemas.openxmlformats.org/drawingml/2006/picture">
+                  <pic:nvPicPr>
+                    <pic:cNvPr id="5" name="Picture 5" descr="Chart, bar chart&#10;&#10;Description automatically generated"/>
+                    <pic:cNvPicPr/>
+                  </pic:nvPicPr>
+                  <pic:blipFill>
+                    <a:blip r:embed="rId15" cstate="print">
+                      <a:extLst>
+                        <a:ext uri="{28A0092B-C50C-407E-A947-70E740481C1C}">
+                          <a14:useLocalDpi xmlns:a14="http://schemas.microsoft.com/office/drawing/2010/main" val="0"/>
+                        </a:ext>
+                      </a:extLst>
+                    </a:blip>
+                    <a:stretch>
+                      <a:fillRect/>
+                    </a:stretch>
+                  </pic:blipFill>
+                  <pic:spPr>
+                    <a:xfrm>
+                      <a:off x="0" y="0"/>
+                      <a:ext cx="1850390" cy="1868170"/>
+                    </a:xfrm>
+                    <a:prstGeom prst="rect">
+                      <a:avLst/>
+                    </a:prstGeom>
+                  </pic:spPr>
+                </pic:pic>
+              </a:graphicData>
+            </a:graphic>
+            <wp14:sizeRelH relativeFrom="margin">
+              <wp14:pctWidth>0</wp14:pctWidth>
+            </wp14:sizeRelH>
+            <wp14:sizeRelV relativeFrom="margin">
+              <wp14:pctHeight>0</wp14:pctHeight>
+            </wp14:sizeRelV>
+          </wp:anchor>
+        </w:drawing>
+      </w:r>
+      <w:r>
+        <w:rPr>
+          <w:rStyle w:val="eop"/>
+          <w:lang w:val="fr-FR"/>
+        </w:rPr>
+        <w:t>désindustrialisation relative, une croissance moins importante de la population</w:t>
+      </w:r>
+      <w:r>
+        <w:rPr>
+          <w:rStyle w:val="eop"/>
+          <w:lang w:val="fr-FR"/>
+        </w:rPr>
+        <w:t xml:space="preserve">. </w:t>
+      </w:r>
+      <w:r>
+        <w:rPr>
+          <w:rStyle w:val="eop"/>
+          <w:i/>
+          <w:iCs/>
+          <w:lang w:val="fr-FR"/>
+        </w:rPr>
+        <w:t>East</w:t>
+      </w:r>
+      <w:r>
+        <w:rPr>
+          <w:rStyle w:val="eop"/>
+          <w:i/>
+          <w:iCs/>
+          <w:lang w:val="fr-FR"/>
+        </w:rPr>
+        <w:t xml:space="preserve"> </w:t>
+      </w:r>
+      <w:r>
+        <w:rPr>
+          <w:rStyle w:val="eop"/>
+          <w:lang w:val="fr-FR"/>
+        </w:rPr>
+        <w:t>observe une telle augmentation sur la décennie probablement à cause du développement du gas de schiste et de nouvelles raffineries</w:t>
+      </w:r>
+      <w:r>
+        <w:rPr>
+          <w:rStyle w:val="eop"/>
+          <w:lang w:val="fr-FR"/>
+        </w:rPr>
+        <w:t>.</w:t>
+      </w:r>
+      <w:r>
+        <w:rPr>
+          <w:rStyle w:val="eop"/>
+          <w:lang w:val="fr-FR"/>
+        </w:rPr>
+        <w:t xml:space="preserve"> </w:t>
+      </w:r>
+      <w:r>
+        <w:rPr>
+          <w:rStyle w:val="eop"/>
+          <w:lang w:val="fr-FR"/>
+        </w:rPr>
+        <w:t xml:space="preserve">En </w:t>
+      </w:r>
+      <w:r>
+        <w:rPr>
+          <w:rStyle w:val="eop"/>
+          <w:b/>
+          <w:bCs/>
+          <w:highlight w:val="yellow"/>
+          <w:lang w:val="fr-FR"/>
+        </w:rPr>
+        <w:t>Figure XX</w:t>
+      </w:r>
+      <w:r>
+        <w:rPr>
+          <w:rStyle w:val="eop"/>
+          <w:lang w:val="fr-FR"/>
+        </w:rPr>
+        <w:t xml:space="preserve"> d</w:t>
+      </w:r>
+      <w:r>
+        <w:rPr>
+          <w:rStyle w:val="eop"/>
+          <w:lang w:val="fr-FR"/>
+        </w:rPr>
+        <w:t xml:space="preserve">e 2012 </w:t>
+      </w:r>
+      <w:r>
+        <w:rPr>
+          <w:rStyle w:val="eop"/>
+          <w:lang w:val="fr-FR"/>
+        </w:rPr>
+        <w:t xml:space="preserve">à 2017, la croissance de la </w:t>
+      </w:r>
+      <w:r>
+        <w:rPr>
+          <w:rStyle w:val="eop"/>
+          <w:lang w:val="fr-FR"/>
+        </w:rPr>
+        <w:t xml:space="preserve">moyenne annuelle de la </w:t>
+      </w:r>
+      <w:r>
+        <w:rPr>
+          <w:rStyle w:val="eop"/>
+          <w:lang w:val="fr-FR"/>
+        </w:rPr>
+        <w:t xml:space="preserve">demande </w:t>
+      </w:r>
+      <w:proofErr w:type="spellStart"/>
+      <w:r>
+        <w:rPr>
+          <w:rStyle w:val="eop"/>
+          <w:lang w:val="fr-FR"/>
+        </w:rPr>
+        <w:t>journ</w:t>
+      </w:r>
+      <w:proofErr w:type="spellEnd"/>
+      <w:r>
+        <w:rPr>
+          <w:rStyle w:val="eop"/>
+          <w:noProof/>
+          <w:lang w:val="fr-FR"/>
+        </w:rPr>
+        <w:t xml:space="preserve"> </w:t>
+      </w:r>
+      <w:proofErr w:type="spellStart"/>
+      <w:r>
+        <w:rPr>
+          <w:rStyle w:val="eop"/>
+          <w:lang w:val="fr-FR"/>
+        </w:rPr>
+        <w:t>alière</w:t>
+      </w:r>
+      <w:proofErr w:type="spellEnd"/>
+      <w:r>
+        <w:rPr>
+          <w:rStyle w:val="eop"/>
+          <w:lang w:val="fr-FR"/>
+        </w:rPr>
+        <w:t xml:space="preserve"> </w:t>
+      </w:r>
+      <w:r>
+        <w:rPr>
+          <w:rStyle w:val="eop"/>
+          <w:noProof/>
+          <w:lang w:val="fr-FR"/>
+        </w:rPr>
+        <mc:AlternateContent>
+          <mc:Choice Requires="wps">
+            <w:drawing>
+              <wp:anchor distT="45720" distB="45720" distL="114300" distR="114300" simplePos="0" relativeHeight="251666432" behindDoc="1" locked="0" layoutInCell="1" allowOverlap="1" wp14:anchorId="65B81FFB" wp14:editId="13C08469">
+                <wp:simplePos x="0" y="0"/>
+                <wp:positionH relativeFrom="margin">
+                  <wp:align>right</wp:align>
+                </wp:positionH>
+                <wp:positionV relativeFrom="paragraph">
+                  <wp:posOffset>3894455</wp:posOffset>
+                </wp:positionV>
+                <wp:extent cx="1666240" cy="433705"/>
+                <wp:effectExtent l="0" t="0" r="0" b="4445"/>
+                <wp:wrapTight wrapText="bothSides">
+                  <wp:wrapPolygon edited="0">
+                    <wp:start x="741" y="0"/>
+                    <wp:lineTo x="741" y="20873"/>
+                    <wp:lineTo x="20744" y="20873"/>
+                    <wp:lineTo x="20744" y="0"/>
+                    <wp:lineTo x="741" y="0"/>
+                  </wp:wrapPolygon>
+                </wp:wrapTight>
+                <wp:docPr id="217" name="Text Box 2"/>
+                <wp:cNvGraphicFramePr>
+                  <a:graphicFrameLocks xmlns:a="http://schemas.openxmlformats.org/drawingml/2006/main"/>
+                </wp:cNvGraphicFramePr>
+                <a:graphic xmlns:a="http://schemas.openxmlformats.org/drawingml/2006/main">
+                  <a:graphicData uri="http://schemas.microsoft.com/office/word/2010/wordprocessingShape">
+                    <wps:wsp>
+                      <wps:cNvSpPr txBox="1">
+                        <a:spLocks noChangeArrowheads="1"/>
+                      </wps:cNvSpPr>
+                      <wps:spPr bwMode="auto">
+                        <a:xfrm>
+                          <a:off x="0" y="0"/>
+                          <a:ext cx="1666240" cy="433705"/>
+                        </a:xfrm>
+                        <a:prstGeom prst="rect">
+                          <a:avLst/>
+                        </a:prstGeom>
+                        <a:noFill/>
+                        <a:ln w="9525">
+                          <a:noFill/>
+                          <a:miter lim="800000"/>
+                          <a:headEnd/>
+                          <a:tailEnd/>
+                        </a:ln>
+                      </wps:spPr>
+                      <wps:txbx>
+                        <w:txbxContent>
+                          <w:p>
+                            <w:pPr>
+                              <w:rPr>
+                                <w:b/>
+                                <w:bCs/>
+                                <w:sz w:val="16"/>
+                                <w:szCs w:val="16"/>
+                              </w:rPr>
+                            </w:pPr>
+                            <w:proofErr w:type="spellStart"/>
+                            <w:r>
+                              <w:rPr>
+                                <w:b/>
+                                <w:bCs/>
+                                <w:sz w:val="16"/>
+                                <w:szCs w:val="16"/>
+                              </w:rPr>
+                              <w:t>Composante</w:t>
+                            </w:r>
+                            <w:proofErr w:type="spellEnd"/>
+                            <w:r>
+                              <w:rPr>
+                                <w:b/>
+                                <w:bCs/>
+                                <w:sz w:val="16"/>
+                                <w:szCs w:val="16"/>
+                              </w:rPr>
+                              <w:t xml:space="preserve"> de Tendance</w:t>
+                            </w:r>
+                          </w:p>
+                        </w:txbxContent>
+                      </wps:txbx>
+                      <wps:bodyPr rot="0" vert="horz" wrap="square" lIns="91440" tIns="45720" rIns="91440" bIns="45720" anchor="t" anchorCtr="0">
+                        <a:noAutofit/>
+                      </wps:bodyPr>
+                    </wps:wsp>
+                  </a:graphicData>
+                </a:graphic>
+                <wp14:sizeRelH relativeFrom="margin">
+                  <wp14:pctWidth>0</wp14:pctWidth>
+                </wp14:sizeRelH>
+                <wp14:sizeRelV relativeFrom="margin">
+                  <wp14:pctHeight>0</wp14:pctHeight>
+                </wp14:sizeRelV>
+              </wp:anchor>
+            </w:drawing>
+          </mc:Choice>
+          <mc:Fallback>
+            <w:pict>
+              <v:shapetype w14:anchorId="65B81FFB" id="_x0000_t202" coordsize="21600,21600" o:spt="202" path="m,l,21600r21600,l21600,xe">
+                <v:stroke joinstyle="miter"/>
+                <v:path gradientshapeok="t" o:connecttype="rect"/>
+              </v:shapetype>
+              <v:shape id="Text Box 2" o:spid="_x0000_s1026" type="#_x0000_t202" style="position:absolute;left:0;text-align:left;margin-left:80pt;margin-top:306.65pt;width:131.2pt;height:34.15pt;z-index:-251650048;visibility:visible;mso-wrap-style:square;mso-width-percent:0;mso-height-percent:0;mso-wrap-distance-left:9pt;mso-wrap-distance-top:3.6pt;mso-wrap-distance-right:9pt;mso-wrap-distance-bottom:3.6pt;mso-position-horizontal:right;mso-position-horizontal-relative:margin;mso-position-vertical:absolute;mso-position-vertical-relative:text;mso-width-percent:0;mso-height-percent:0;mso-width-relative:margin;mso-height-relative:margin;v-text-anchor:top" o:gfxdata="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" filled="f" stroked="f">
+                <v:textbox>
+                  <w:txbxContent>
+                    <w:p>
+                      <w:pPr>
+                        <w:rPr>
+                          <w:b/>
+                          <w:bCs/>
+                          <w:sz w:val="16"/>
+                          <w:szCs w:val="16"/>
+                        </w:rPr>
+                      </w:pPr>
+                      <w:proofErr w:type="spellStart"/>
+                      <w:r>
+                        <w:rPr>
+                          <w:b/>
+                          <w:bCs/>
+                          <w:sz w:val="16"/>
+                          <w:szCs w:val="16"/>
+                        </w:rPr>
+                        <w:t>Composante</w:t>
+                      </w:r>
+                      <w:proofErr w:type="spellEnd"/>
+                      <w:r>
+                        <w:rPr>
+                          <w:b/>
+                          <w:bCs/>
+                          <w:sz w:val="16"/>
+                          <w:szCs w:val="16"/>
+                        </w:rPr>
+                        <w:t xml:space="preserve"> de Tendance</w:t>
+                      </w:r>
+                    </w:p>
+                  </w:txbxContent>
+                </v:textbox>
+                <w10:wrap type="tight" anchorx="margin"/>
+              </v:shape>
+            </w:pict>
+          </mc:Fallback>
+        </mc:AlternateContent>
+      </w:r>
+      <w:r>
+        <w:rPr>
+          <w:noProof/>
+        </w:rPr>
+        <w:drawing>
+          <wp:anchor distT="0" distB="0" distL="114300" distR="114300" simplePos="0" relativeHeight="251663360" behindDoc="1" locked="0" layoutInCell="1" allowOverlap="1" wp14:anchorId="53266F05" wp14:editId="3AB79DFE">
+            <wp:simplePos x="0" y="0"/>
+            <wp:positionH relativeFrom="margin">
+              <wp:align>right</wp:align>
+            </wp:positionH>
+            <wp:positionV relativeFrom="paragraph">
+              <wp:posOffset>4148599</wp:posOffset>
+            </wp:positionV>
+            <wp:extent cx="2204720" cy="528955"/>
+            <wp:effectExtent l="0" t="0" r="5080" b="4445"/>
+            <wp:wrapTight wrapText="bothSides">
+              <wp:wrapPolygon edited="0">
+                <wp:start x="0" y="0"/>
+                <wp:lineTo x="0" y="21004"/>
+                <wp:lineTo x="21463" y="21004"/>
+                <wp:lineTo x="21463" y="0"/>
+                <wp:lineTo x="0" y="0"/>
+              </wp:wrapPolygon>
+            </wp:wrapTight>
+            <wp:docPr id="8" name="Picture 8" descr="Chart, line chart&#10;&#10;Description automatically generated"/>
+            <wp:cNvGraphicFramePr>
+              <a:graphicFrameLocks xmlns:a="http://schemas.openxmlformats.org/drawingml/2006/main" noChangeAspect="1"/>
+            </wp:cNvGraphicFramePr>
+            <a:graphic xmlns:a="http://schemas.openxmlformats.org/drawingml/2006/main">
+              <a:graphicData uri="http://schemas.openxmlformats.org/drawingml/2006/picture">
+                <pic:pic xmlns:pic="http://schemas.openxmlformats.org/drawingml/2006/picture">
+                  <pic:nvPicPr>
+                    <pic:cNvPr id="8" name="Picture 8" descr="Chart, line chart&#10;&#10;Description automatically generated"/>
+                    <pic:cNvPicPr/>
+                  </pic:nvPicPr>
+                  <pic:blipFill>
+                    <a:blip r:embed="rId16" cstate="print">
+                      <a:extLst>
+                        <a:ext uri="{28A0092B-C50C-407E-A947-70E740481C1C}">
+                          <a14:useLocalDpi xmlns:a14="http://schemas.microsoft.com/office/drawing/2010/main" val="0"/>
+                        </a:ext>
+                      </a:extLst>
+                    </a:blip>
+                    <a:stretch>
+                      <a:fillRect/>
+                    </a:stretch>
+                  </pic:blipFill>
+                  <pic:spPr>
+                    <a:xfrm>
+                      <a:off x="0" y="0"/>
+                      <a:ext cx="2204720" cy="528955"/>
+                    </a:xfrm>
+                    <a:prstGeom prst="rect">
+                      <a:avLst/>
+                    </a:prstGeom>
+                  </pic:spPr>
+                </pic:pic>
+              </a:graphicData>
+            </a:graphic>
+            <wp14:sizeRelH relativeFrom="margin">
+              <wp14:pctWidth>0</wp14:pctWidth>
+            </wp14:sizeRelH>
+            <wp14:sizeRelV relativeFrom="margin">
+              <wp14:pctHeight>0</wp14:pctHeight>
+            </wp14:sizeRelV>
+          </wp:anchor>
+        </w:drawing>
+      </w:r>
+      <w:r>
+        <w:rPr>
+          <w:rStyle w:val="eop"/>
+          <w:lang w:val="fr-FR"/>
+        </w:rPr>
+        <w:t>d</w:t>
+      </w:r>
+      <w:r>
+        <w:rPr>
+          <w:rStyle w:val="eop"/>
+          <w:lang w:val="fr-FR"/>
+        </w:rPr>
+        <w:t>’</w:t>
+      </w:r>
+      <w:r>
+        <w:rPr>
+          <w:rStyle w:val="eop"/>
+          <w:lang w:val="fr-FR"/>
+        </w:rPr>
+        <w:t>électricité oscille entre 0 à 3%</w:t>
+      </w:r>
+      <w:r>
+        <w:rPr>
+          <w:rStyle w:val="eop"/>
+          <w:lang w:val="fr-FR"/>
+        </w:rPr>
+        <w:t>. 2018 voit une croissance record de 6% grâ</w:t>
+      </w:r>
+      <w:r>
+        <w:rPr>
+          <w:rStyle w:val="eop"/>
+          <w:lang w:val="fr-FR"/>
+        </w:rPr>
+        <w:t xml:space="preserve">ce au boom </w:t>
+      </w:r>
+      <w:r>
+        <w:rPr>
+          <w:rStyle w:val="eop"/>
+          <w:lang w:val="fr-FR"/>
+        </w:rPr>
+        <w:t xml:space="preserve">économique et la production </w:t>
+      </w:r>
+      <w:r>
+        <w:rPr>
+          <w:noProof/>
+        </w:rPr>
+        <w:drawing>
+          <wp:anchor distT="0" distB="0" distL="114300" distR="114300" simplePos="0" relativeHeight="251664384" behindDoc="1" locked="0" layoutInCell="1" allowOverlap="1" wp14:anchorId="5FCF8E34" wp14:editId="22868FF6">
+            <wp:simplePos x="0" y="0"/>
+            <wp:positionH relativeFrom="column">
+              <wp:posOffset>3876675</wp:posOffset>
+            </wp:positionH>
+            <wp:positionV relativeFrom="paragraph">
+              <wp:posOffset>4693598</wp:posOffset>
+            </wp:positionV>
+            <wp:extent cx="1954530" cy="219075"/>
+            <wp:effectExtent l="0" t="0" r="7620" b="9525"/>
+            <wp:wrapTight wrapText="bothSides">
+              <wp:wrapPolygon edited="0">
+                <wp:start x="0" y="0"/>
+                <wp:lineTo x="0" y="20661"/>
+                <wp:lineTo x="21474" y="20661"/>
+                <wp:lineTo x="21474" y="0"/>
+                <wp:lineTo x="0" y="0"/>
+              </wp:wrapPolygon>
+            </wp:wrapTight>
+            <wp:docPr id="9" name="Picture 9"/>
+            <wp:cNvGraphicFramePr>
+              <a:graphicFrameLocks xmlns:a="http://schemas.openxmlformats.org/drawingml/2006/main" noChangeAspect="1"/>
+            </wp:cNvGraphicFramePr>
+            <a:graphic xmlns:a="http://schemas.openxmlformats.org/drawingml/2006/main">
+              <a:graphicData uri="http://schemas.openxmlformats.org/drawingml/2006/picture">
+                <pic:pic xmlns:pic="http://schemas.openxmlformats.org/drawingml/2006/picture">
+                  <pic:nvPicPr>
+                    <pic:cNvPr id="1" name=""/>
+                    <pic:cNvPicPr/>
+                  </pic:nvPicPr>
+                  <pic:blipFill>
+                    <a:blip r:embed="rId17" cstate="print">
+                      <a:extLst>
+                        <a:ext uri="{28A0092B-C50C-407E-A947-70E740481C1C}">
+                          <a14:useLocalDpi xmlns:a14="http://schemas.microsoft.com/office/drawing/2010/main" val="0"/>
+                        </a:ext>
+                      </a:extLst>
+                    </a:blip>
+                    <a:stretch>
+                      <a:fillRect/>
+                    </a:stretch>
+                  </pic:blipFill>
+                  <pic:spPr>
+                    <a:xfrm>
+                      <a:off x="0" y="0"/>
+                      <a:ext cx="1954530" cy="219075"/>
+                    </a:xfrm>
+                    <a:prstGeom prst="rect">
+                      <a:avLst/>
+                    </a:prstGeom>
+                  </pic:spPr>
+                </pic:pic>
+              </a:graphicData>
+            </a:graphic>
+            <wp14:sizeRelH relativeFrom="margin">
+              <wp14:pctWidth>0</wp14:pctWidth>
+            </wp14:sizeRelH>
+            <wp14:sizeRelV relativeFrom="margin">
+              <wp14:pctHeight>0</wp14:pctHeight>
+            </wp14:sizeRelV>
+          </wp:anchor>
+        </w:drawing>
+      </w:r>
+      <w:r>
+        <w:rPr>
+          <w:rStyle w:val="eop"/>
+          <w:lang w:val="fr-FR"/>
+        </w:rPr>
+        <w:t>pétrolière record avant de chuter avec la covid pour toutes les régions à l</w:t>
+      </w:r>
+      <w:r>
+        <w:rPr>
+          <w:rStyle w:val="eop"/>
+          <w:lang w:val="fr-FR"/>
+        </w:rPr>
+        <w:t>’</w:t>
+      </w:r>
+      <w:r>
+        <w:rPr>
+          <w:rStyle w:val="eop"/>
+          <w:lang w:val="fr-FR"/>
+        </w:rPr>
+        <w:t xml:space="preserve">exception de </w:t>
+      </w:r>
+      <w:r>
+        <w:rPr>
+          <w:rStyle w:val="eop"/>
+          <w:i/>
+          <w:iCs/>
+          <w:lang w:val="fr-FR"/>
+        </w:rPr>
+        <w:t>East</w:t>
+      </w:r>
+      <w:r>
+        <w:rPr>
+          <w:rStyle w:val="eop"/>
+          <w:lang w:val="fr-FR"/>
+        </w:rPr>
+        <w:t xml:space="preserve">, immunisée grâce </w:t>
+      </w:r>
+      <w:r>
+        <w:rPr>
+          <w:rStyle w:val="eop"/>
+          <w:lang w:val="fr-FR"/>
+        </w:rPr>
+        <w:t>à l</w:t>
+      </w:r>
+      <w:r>
+        <w:rPr>
+          <w:rStyle w:val="eop"/>
+          <w:lang w:val="fr-FR"/>
+        </w:rPr>
+        <w:t>’</w:t>
+      </w:r>
+      <w:r>
+        <w:rPr>
+          <w:rStyle w:val="eop"/>
+          <w:lang w:val="fr-FR"/>
+        </w:rPr>
+        <w:t>industrie pétrolière</w:t>
+      </w:r>
+      <w:r>
+        <w:rPr>
+          <w:rStyle w:val="eop"/>
+          <w:lang w:val="fr-FR"/>
+        </w:rPr>
+        <w:t>.</w:t>
+      </w:r>
+      <w:r>
+        <w:rPr>
+          <w:rStyle w:val="eop"/>
+          <w:lang w:val="fr-FR"/>
+        </w:rPr>
+        <w:t xml:space="preserve"> </w:t>
+      </w:r>
+      <w:r>
+        <w:rPr>
+          <w:rStyle w:val="eop"/>
+          <w:lang w:val="fr-FR"/>
+        </w:rPr>
+        <w:t xml:space="preserve">A travers le composant de saisonnalité de la décomposition </w:t>
+      </w:r>
+      <w:proofErr w:type="spellStart"/>
+      <w:r>
+        <w:rPr>
+          <w:rStyle w:val="eop"/>
+          <w:i/>
+          <w:iCs/>
+          <w:lang w:val="fr-FR"/>
+        </w:rPr>
+        <w:t>stl</w:t>
+      </w:r>
+      <w:proofErr w:type="spellEnd"/>
+      <w:r>
+        <w:rPr>
+          <w:rStyle w:val="eop"/>
+          <w:i/>
+          <w:iCs/>
+          <w:lang w:val="fr-FR"/>
+        </w:rPr>
+        <w:t xml:space="preserve">, </w:t>
+      </w:r>
+      <w:r>
+        <w:rPr>
+          <w:rStyle w:val="eop"/>
+          <w:lang w:val="fr-FR"/>
+        </w:rPr>
+        <w:t>nous</w:t>
+      </w:r>
+      <w:r>
+        <w:rPr>
+          <w:rStyle w:val="eop"/>
+          <w:i/>
+          <w:iCs/>
+          <w:lang w:val="fr-FR"/>
+        </w:rPr>
+        <w:t xml:space="preserve"> </w:t>
+      </w:r>
+      <w:r>
+        <w:rPr>
+          <w:rStyle w:val="eop"/>
+          <w:lang w:val="fr-FR"/>
+        </w:rPr>
+        <w:t>observons une saisonnalité</w:t>
+      </w:r>
+      <w:r>
+        <w:rPr>
+          <w:rStyle w:val="eop"/>
+          <w:lang w:val="fr-FR"/>
+        </w:rPr>
+        <w:t xml:space="preserve"> annuelle</w:t>
+      </w:r>
+      <w:r>
+        <w:rPr>
+          <w:rStyle w:val="eop"/>
+          <w:lang w:val="fr-FR"/>
+        </w:rPr>
+        <w:t xml:space="preserve"> des pics de de la demande journalière en hiver (décembre à mars</w:t>
+      </w:r>
+      <w:r>
+        <w:rPr>
+          <w:rStyle w:val="eop"/>
+          <w:lang w:val="fr-FR"/>
+        </w:rPr>
+        <w:t>)</w:t>
+      </w:r>
+      <w:r>
+        <w:rPr>
+          <w:rStyle w:val="eop"/>
+          <w:lang w:val="fr-FR"/>
+        </w:rPr>
+        <w:t xml:space="preserve"> et été </w:t>
+      </w:r>
+      <w:r>
+        <w:rPr>
+          <w:rStyle w:val="eop"/>
+          <w:lang w:val="fr-FR"/>
+        </w:rPr>
+        <w:t>(j</w:t>
+      </w:r>
+      <w:r>
+        <w:rPr>
+          <w:rStyle w:val="eop"/>
+          <w:lang w:val="fr-FR"/>
+        </w:rPr>
+        <w:t>uin août</w:t>
+      </w:r>
+      <w:r>
+        <w:rPr>
+          <w:rStyle w:val="eop"/>
+          <w:lang w:val="fr-FR"/>
+        </w:rPr>
+        <w:t>)</w:t>
+      </w:r>
+      <w:r>
+        <w:rPr>
+          <w:rStyle w:val="eop"/>
+          <w:lang w:val="fr-FR"/>
+        </w:rPr>
+        <w:t xml:space="preserve"> dans toutes les régions. La </w:t>
+      </w:r>
+      <w:r>
+        <w:rPr>
+          <w:rStyle w:val="eop"/>
+          <w:b/>
+          <w:bCs/>
+          <w:highlight w:val="yellow"/>
+          <w:lang w:val="fr-FR"/>
+        </w:rPr>
+        <w:t>figure XX</w:t>
+      </w:r>
+      <w:r>
+        <w:rPr>
+          <w:rStyle w:val="eop"/>
+          <w:b/>
+          <w:bCs/>
+          <w:lang w:val="fr-FR"/>
+        </w:rPr>
+        <w:t xml:space="preserve"> </w:t>
+      </w:r>
+      <w:r>
+        <w:rPr>
+          <w:rStyle w:val="eop"/>
+          <w:lang w:val="fr-FR"/>
+        </w:rPr>
+        <w:t>nous le confirme et montre</w:t>
+      </w:r>
+      <w:r>
+        <w:rPr>
+          <w:rStyle w:val="eop"/>
+          <w:lang w:val="fr-FR"/>
+        </w:rPr>
+        <w:t xml:space="preserve"> que cette saisonnalité hiver</w:t>
+      </w:r>
+      <w:r>
+        <w:rPr>
+          <w:rStyle w:val="eop"/>
+          <w:lang w:val="fr-FR"/>
+        </w:rPr>
+        <w:t>/</w:t>
+      </w:r>
+      <w:r>
+        <w:rPr>
+          <w:rStyle w:val="eop"/>
+          <w:lang w:val="fr-FR"/>
+        </w:rPr>
+        <w:t xml:space="preserve">été est plus prononcée en </w:t>
+      </w:r>
+      <w:r>
+        <w:rPr>
+          <w:rStyle w:val="eop"/>
+          <w:i/>
+          <w:iCs/>
+          <w:lang w:val="fr-FR"/>
+        </w:rPr>
+        <w:t>North Central</w:t>
+      </w:r>
+      <w:r>
+        <w:rPr>
+          <w:rStyle w:val="eop"/>
+          <w:lang w:val="fr-FR"/>
+        </w:rPr>
+        <w:t>, région plus sensible aux changement de température du fait de sa population plus importante, qu</w:t>
+      </w:r>
+      <w:r>
+        <w:rPr>
+          <w:rStyle w:val="eop"/>
+          <w:lang w:val="fr-FR"/>
+        </w:rPr>
+        <w:t>’en</w:t>
+      </w:r>
+      <w:r>
+        <w:rPr>
+          <w:rStyle w:val="eop"/>
+          <w:lang w:val="fr-FR"/>
+        </w:rPr>
+        <w:t xml:space="preserve"> </w:t>
+      </w:r>
+      <w:r>
+        <w:rPr>
+          <w:rStyle w:val="eop"/>
+          <w:i/>
+          <w:iCs/>
+          <w:lang w:val="fr-FR"/>
+        </w:rPr>
+        <w:t>North</w:t>
+      </w:r>
+      <w:r>
+        <w:rPr>
+          <w:rStyle w:val="eop"/>
+          <w:lang w:val="fr-FR"/>
+        </w:rPr>
+        <w:t xml:space="preserve"> et </w:t>
+      </w:r>
+      <w:r>
+        <w:rPr>
+          <w:rStyle w:val="eop"/>
+          <w:i/>
+          <w:iCs/>
+          <w:lang w:val="fr-FR"/>
+        </w:rPr>
+        <w:t>East</w:t>
+      </w:r>
+      <w:r>
+        <w:rPr>
+          <w:rStyle w:val="eop"/>
+          <w:lang w:val="fr-FR"/>
+        </w:rPr>
+        <w:t xml:space="preserve"> où la part des secteurs primaires et secondaires </w:t>
+      </w:r>
+      <w:r>
+        <w:rPr>
+          <w:rStyle w:val="eop"/>
+          <w:lang w:val="fr-FR"/>
+        </w:rPr>
+        <w:t>(m</w:t>
+      </w:r>
+      <w:r>
+        <w:rPr>
+          <w:rStyle w:val="eop"/>
+          <w:lang w:val="fr-FR"/>
+        </w:rPr>
+        <w:t>oins sensible aux changement de température</w:t>
+      </w:r>
+      <w:r>
+        <w:rPr>
+          <w:rStyle w:val="eop"/>
+          <w:lang w:val="fr-FR"/>
+        </w:rPr>
+        <w:t>)</w:t>
+      </w:r>
+      <w:r>
+        <w:rPr>
+          <w:rStyle w:val="eop"/>
+          <w:lang w:val="fr-FR"/>
+        </w:rPr>
+        <w:t xml:space="preserve"> est plus importante.</w:t>
+      </w:r>
+      <w:r>
+        <w:rPr>
+          <w:noProof/>
+          <w:lang w:val="fr-FR"/>
+        </w:rPr>
+        <w:t xml:space="preserve"> </w:t>
+      </w:r>
+      <w:r>
+        <w:rPr>
+          <w:noProof/>
+          <w:lang w:val="fr-FR"/>
+        </w:rPr>
+        <w:t>Globalement</w:t>
+      </w:r>
+      <w:r>
+        <w:rPr>
+          <w:noProof/>
+          <w:lang w:val="fr-FR"/>
+        </w:rPr>
+        <w:t>, sur les 3 régions,</w:t>
+      </w:r>
+      <w:r>
+        <w:rPr>
+          <w:noProof/>
+          <w:lang w:val="fr-FR"/>
+        </w:rPr>
+        <w:t xml:space="preserve"> la tendance </w:t>
+      </w:r>
+      <w:r>
+        <w:rPr>
+          <w:noProof/>
+          <w:lang w:val="fr-FR"/>
+        </w:rPr>
+        <w:t xml:space="preserve">sur la période entière </w:t>
+      </w:r>
+      <w:r>
+        <w:rPr>
+          <w:noProof/>
+          <w:lang w:val="fr-FR"/>
+        </w:rPr>
+        <w:t>est à la hausse</w:t>
+      </w:r>
+      <w:r>
+        <w:rPr>
+          <w:noProof/>
+          <w:lang w:val="fr-FR"/>
+        </w:rPr>
+        <w:t>.</w:t>
+      </w:r>
+      <w:r>
+        <w:rPr>
+          <w:noProof/>
+          <w:lang w:val="fr-FR"/>
+        </w:rPr>
+        <w:t xml:space="preserve"> Post crise financière, la tendance est à la croissance modérée avant de croître à partir de 2017</w:t>
+      </w:r>
+      <w:r>
+        <w:rPr>
+          <w:noProof/>
+          <w:lang w:val="fr-FR"/>
+        </w:rPr>
+        <w:t>.</w:t>
+      </w:r>
+      <w:r>
+        <w:rPr>
+          <w:noProof/>
+          <w:lang w:val="fr-FR"/>
+        </w:rPr>
+        <w:t xml:space="preserve"> Cette tendance à la hausse est soutenue par </w:t>
+      </w:r>
+      <w:r>
+        <w:rPr>
+          <w:i/>
+          <w:iCs/>
+          <w:noProof/>
+          <w:lang w:val="fr-FR"/>
+        </w:rPr>
+        <w:t>North Central et East.</w:t>
+      </w:r>
+      <w:r>
+        <w:rPr>
+          <w:noProof/>
+          <w:lang w:val="fr-FR"/>
+        </w:rPr>
+        <w:t xml:space="preserve"> Manifestement, les données sont non</w:t>
+      </w:r>
+      <w:r>
+        <w:rPr>
+          <w:noProof/>
+          <w:lang w:val="fr-FR"/>
+        </w:rPr>
+        <w:t>-</w:t>
+      </w:r>
+      <w:r>
+        <w:rPr>
+          <w:noProof/>
+          <w:lang w:val="fr-FR"/>
+        </w:rPr>
+        <w:t>stationnaires</w:t>
+      </w:r>
+      <w:r>
+        <w:rPr>
+          <w:noProof/>
+          <w:lang w:val="fr-FR"/>
+        </w:rPr>
+        <w:t>.</w:t>
+      </w:r>
+      <w:r>
+        <w:rPr>
+          <w:noProof/>
+          <w:lang w:val="fr-FR"/>
+        </w:rPr>
+        <w:t xml:space="preserve"> L’analyse des </w:t>
+      </w:r>
+      <w:r>
+        <w:rPr>
+          <w:i/>
+          <w:iCs/>
+          <w:noProof/>
+          <w:lang w:val="fr-FR"/>
+        </w:rPr>
+        <w:t xml:space="preserve">IQR </w:t>
+      </w:r>
+      <w:r>
+        <w:rPr>
+          <w:noProof/>
+          <w:lang w:val="fr-FR"/>
+        </w:rPr>
+        <w:t>a</w:t>
+      </w:r>
+      <w:r>
+        <w:rPr>
+          <w:noProof/>
+          <w:lang w:val="fr-FR"/>
+        </w:rPr>
+        <w:t xml:space="preserve">vec les Box plot nous montre une seule </w:t>
+      </w:r>
+      <w:r>
+        <w:rPr>
+          <w:noProof/>
+          <w:lang w:val="fr-FR"/>
+        </w:rPr>
+        <w:lastRenderedPageBreak/>
+        <w:t>valeur aberrante dans l’aggrégat des 3 régions en février 2021, lors de la tempête hivernale extrême</w:t>
+      </w:r>
+      <w:r>
+        <w:rPr>
+          <w:noProof/>
+          <w:lang w:val="fr-FR"/>
+        </w:rPr>
+        <w:t>.</w:t>
+      </w:r>
+      <w:r>
+        <w:rPr>
+          <w:noProof/>
+          <w:lang w:val="fr-FR"/>
+        </w:rPr>
+        <w:t xml:space="preserve"> La région North présente 2 valeurs aberrantes en 2017 et 2021 respectivement</w:t>
+      </w:r>
+      <w:r>
+        <w:rPr>
+          <w:noProof/>
+          <w:lang w:val="fr-FR"/>
+        </w:rPr>
+        <w:t xml:space="preserve">. </w:t>
+      </w:r>
+      <w:r>
+        <w:rPr>
+          <w:noProof/>
+          <w:lang w:val="fr-FR"/>
+        </w:rPr>
+        <w:t xml:space="preserve">North Central en présente 1 en février 2021 </w:t>
+      </w:r>
+      <w:r>
+        <w:rPr>
+          <w:noProof/>
+          <w:lang w:val="fr-FR"/>
+        </w:rPr>
+        <w:t>(temp</w:t>
+      </w:r>
+      <w:r>
+        <w:rPr>
+          <w:noProof/>
+          <w:lang w:val="fr-FR"/>
+        </w:rPr>
+        <w:t>ête hivernale</w:t>
+      </w:r>
+      <w:r>
+        <w:rPr>
+          <w:noProof/>
+          <w:lang w:val="fr-FR"/>
+        </w:rPr>
+        <w:t>)</w:t>
+      </w:r>
+      <w:r>
+        <w:rPr>
+          <w:noProof/>
+          <w:lang w:val="fr-FR"/>
+        </w:rPr>
+        <w:t xml:space="preserve"> de m</w:t>
+      </w:r>
+      <w:r>
+        <w:rPr>
+          <w:noProof/>
+          <w:lang w:val="fr-FR"/>
+        </w:rPr>
+        <w:t>ême que la région East</w:t>
+      </w:r>
+      <w:r>
+        <w:rPr>
+          <w:noProof/>
+          <w:lang w:val="fr-FR"/>
+        </w:rPr>
+        <w:t>.</w:t>
+      </w:r>
+      <w:r>
+        <w:rPr>
+          <w:noProof/>
+          <w:lang w:val="fr-FR"/>
+        </w:rPr>
+        <w:t xml:space="preserve"> Aucun traitement n’est fait pour le moment car ces données ne sont pas dans l</w:t>
+      </w:r>
+      <w:r>
+        <w:rPr>
+          <w:noProof/>
+          <w:lang w:val="fr-FR"/>
+        </w:rPr>
+        <w:t>’</w:t>
+      </w:r>
+      <w:r>
+        <w:rPr>
+          <w:noProof/>
+          <w:lang w:val="fr-FR"/>
+        </w:rPr>
+        <w:t>ensemble d’entraînement</w:t>
+      </w:r>
+      <w:r>
+        <w:rPr>
+          <w:noProof/>
+          <w:lang w:val="fr-FR"/>
+        </w:rPr>
+        <w:t>.</w:t>
+      </w:r>
+    </w:p>
+    <w:p>
+      <w:pPr>
+        <w:pStyle w:val="paragraph"/>
+        <w:spacing w:before="0" w:beforeAutospacing="0" w:after="0" w:afterAutospacing="0" w:line="480" w:lineRule="auto"/>
+        <w:ind w:right="4"/>
+        <w:jc w:val="both"/>
+        <w:textAlignment w:val="baseline"/>
+        <w:rPr>
+          <w:rStyle w:val="eop"/>
+          <w:lang w:val="fr-FR"/>
+        </w:rPr>
+      </w:pPr>
     </w:p>
     <w:p>
       <w:pPr>
@@ -1947,6 +3549,7 @@
         <w:textAlignment w:val="baseline"/>
         <w:rPr>
           <w:rStyle w:val="eop"/>
+          <w:color w:val="0070C0"/>
           <w:lang w:val="fr-FR"/>
         </w:rPr>
       </w:pPr>
@@ -1965,6 +3568,289 @@
         </w:rPr>
         <w:t> </w:t>
       </w:r>
+    </w:p>
+    <w:p>
+      <w:pPr>
+        <w:pStyle w:val="paragraph"/>
+        <w:spacing w:before="0" w:beforeAutospacing="0" w:after="0" w:afterAutospacing="0" w:line="480" w:lineRule="auto"/>
+        <w:ind w:left="-709" w:right="-705"/>
+        <w:jc w:val="both"/>
+        <w:textAlignment w:val="baseline"/>
+        <w:rPr>
+          <w:rStyle w:val="eop"/>
+          <w:color w:val="0070C0"/>
+          <w:lang w:val="fr-FR"/>
+        </w:rPr>
+      </w:pPr>
+    </w:p>
+    <w:p>
+      <w:pPr>
+        <w:pStyle w:val="paragraph"/>
+        <w:spacing w:before="0" w:beforeAutospacing="0" w:after="0" w:afterAutospacing="0" w:line="480" w:lineRule="auto"/>
+        <w:ind w:left="-709" w:right="-705"/>
+        <w:jc w:val="both"/>
+        <w:textAlignment w:val="baseline"/>
+        <w:rPr>
+          <w:rStyle w:val="eop"/>
+          <w:color w:val="0070C0"/>
+          <w:lang w:val="fr-FR"/>
+        </w:rPr>
+      </w:pPr>
+    </w:p>
+    <w:p>
+      <w:pPr>
+        <w:pStyle w:val="paragraph"/>
+        <w:spacing w:before="0" w:beforeAutospacing="0" w:after="0" w:afterAutospacing="0" w:line="480" w:lineRule="auto"/>
+        <w:ind w:left="-709" w:right="-705"/>
+        <w:jc w:val="both"/>
+        <w:textAlignment w:val="baseline"/>
+        <w:rPr>
+          <w:rStyle w:val="eop"/>
+          <w:color w:val="0070C0"/>
+          <w:lang w:val="fr-FR"/>
+        </w:rPr>
+      </w:pPr>
+    </w:p>
+    <w:p>
+      <w:pPr>
+        <w:pStyle w:val="paragraph"/>
+        <w:spacing w:before="0" w:beforeAutospacing="0" w:after="0" w:afterAutospacing="0" w:line="480" w:lineRule="auto"/>
+        <w:ind w:left="-709" w:right="-705"/>
+        <w:jc w:val="both"/>
+        <w:textAlignment w:val="baseline"/>
+        <w:rPr>
+          <w:rStyle w:val="eop"/>
+          <w:color w:val="0070C0"/>
+          <w:lang w:val="fr-FR"/>
+        </w:rPr>
+      </w:pPr>
+    </w:p>
+    <w:p>
+      <w:pPr>
+        <w:pStyle w:val="paragraph"/>
+        <w:spacing w:before="0" w:beforeAutospacing="0" w:after="0" w:afterAutospacing="0" w:line="480" w:lineRule="auto"/>
+        <w:ind w:left="-709" w:right="-705"/>
+        <w:jc w:val="both"/>
+        <w:textAlignment w:val="baseline"/>
+        <w:rPr>
+          <w:rStyle w:val="eop"/>
+          <w:color w:val="0070C0"/>
+          <w:lang w:val="fr-FR"/>
+        </w:rPr>
+      </w:pPr>
+    </w:p>
+    <w:p>
+      <w:pPr>
+        <w:pStyle w:val="paragraph"/>
+        <w:spacing w:before="0" w:beforeAutospacing="0" w:after="0" w:afterAutospacing="0" w:line="480" w:lineRule="auto"/>
+        <w:ind w:left="-709" w:right="-705"/>
+        <w:jc w:val="both"/>
+        <w:textAlignment w:val="baseline"/>
+        <w:rPr>
+          <w:rStyle w:val="eop"/>
+          <w:color w:val="0070C0"/>
+          <w:lang w:val="fr-FR"/>
+        </w:rPr>
+      </w:pPr>
+    </w:p>
+    <w:p>
+      <w:pPr>
+        <w:pStyle w:val="paragraph"/>
+        <w:spacing w:before="0" w:beforeAutospacing="0" w:after="0" w:afterAutospacing="0" w:line="480" w:lineRule="auto"/>
+        <w:ind w:left="-709" w:right="-705"/>
+        <w:jc w:val="both"/>
+        <w:textAlignment w:val="baseline"/>
+        <w:rPr>
+          <w:rStyle w:val="eop"/>
+          <w:color w:val="0070C0"/>
+          <w:lang w:val="fr-FR"/>
+        </w:rPr>
+      </w:pPr>
+    </w:p>
+    <w:p>
+      <w:pPr>
+        <w:pStyle w:val="paragraph"/>
+        <w:spacing w:before="0" w:beforeAutospacing="0" w:after="0" w:afterAutospacing="0" w:line="480" w:lineRule="auto"/>
+        <w:ind w:left="-709" w:right="-705"/>
+        <w:jc w:val="both"/>
+        <w:textAlignment w:val="baseline"/>
+        <w:rPr>
+          <w:rStyle w:val="eop"/>
+          <w:color w:val="0070C0"/>
+          <w:lang w:val="fr-FR"/>
+        </w:rPr>
+      </w:pPr>
+    </w:p>
+    <w:p>
+      <w:pPr>
+        <w:pStyle w:val="paragraph"/>
+        <w:spacing w:before="0" w:beforeAutospacing="0" w:after="0" w:afterAutospacing="0" w:line="480" w:lineRule="auto"/>
+        <w:ind w:left="-709" w:right="-705"/>
+        <w:jc w:val="both"/>
+        <w:textAlignment w:val="baseline"/>
+        <w:rPr>
+          <w:rStyle w:val="eop"/>
+          <w:color w:val="0070C0"/>
+          <w:lang w:val="fr-FR"/>
+        </w:rPr>
+      </w:pPr>
+    </w:p>
+    <w:p>
+      <w:pPr>
+        <w:pStyle w:val="paragraph"/>
+        <w:spacing w:before="0" w:beforeAutospacing="0" w:after="0" w:afterAutospacing="0" w:line="480" w:lineRule="auto"/>
+        <w:ind w:left="-709" w:right="-705"/>
+        <w:jc w:val="both"/>
+        <w:textAlignment w:val="baseline"/>
+        <w:rPr>
+          <w:rStyle w:val="eop"/>
+          <w:color w:val="0070C0"/>
+          <w:lang w:val="fr-FR"/>
+        </w:rPr>
+      </w:pPr>
+    </w:p>
+    <w:p>
+      <w:pPr>
+        <w:pStyle w:val="paragraph"/>
+        <w:spacing w:before="0" w:beforeAutospacing="0" w:after="0" w:afterAutospacing="0" w:line="480" w:lineRule="auto"/>
+        <w:ind w:left="-709" w:right="-705"/>
+        <w:jc w:val="both"/>
+        <w:textAlignment w:val="baseline"/>
+        <w:rPr>
+          <w:rStyle w:val="eop"/>
+          <w:lang w:val="fr-FR"/>
+        </w:rPr>
+      </w:pPr>
+    </w:p>
+    <w:p>
+      <w:pPr>
+        <w:pStyle w:val="paragraph"/>
+        <w:spacing w:before="0" w:beforeAutospacing="0" w:after="0" w:afterAutospacing="0" w:line="480" w:lineRule="auto"/>
+        <w:ind w:left="-709" w:right="-705"/>
+        <w:jc w:val="both"/>
+        <w:textAlignment w:val="baseline"/>
+        <w:rPr>
+          <w:rStyle w:val="eop"/>
+          <w:lang w:val="fr-FR"/>
+        </w:rPr>
+      </w:pPr>
+    </w:p>
+    <w:p>
+      <w:pPr>
+        <w:pStyle w:val="paragraph"/>
+        <w:spacing w:before="0" w:beforeAutospacing="0" w:after="0" w:afterAutospacing="0" w:line="480" w:lineRule="auto"/>
+        <w:ind w:left="-709" w:right="-705"/>
+        <w:jc w:val="both"/>
+        <w:textAlignment w:val="baseline"/>
+        <w:rPr>
+          <w:rStyle w:val="eop"/>
+          <w:lang w:val="fr-FR"/>
+        </w:rPr>
+      </w:pPr>
+    </w:p>
+    <w:p>
+      <w:pPr>
+        <w:pStyle w:val="paragraph"/>
+        <w:spacing w:before="0" w:beforeAutospacing="0" w:after="0" w:afterAutospacing="0" w:line="480" w:lineRule="auto"/>
+        <w:ind w:left="-709" w:right="-705"/>
+        <w:jc w:val="both"/>
+        <w:textAlignment w:val="baseline"/>
+        <w:rPr>
+          <w:rStyle w:val="eop"/>
+          <w:lang w:val="fr-FR"/>
+        </w:rPr>
+      </w:pPr>
+    </w:p>
+    <w:p>
+      <w:pPr>
+        <w:pStyle w:val="paragraph"/>
+        <w:spacing w:before="0" w:beforeAutospacing="0" w:after="0" w:afterAutospacing="0" w:line="480" w:lineRule="auto"/>
+        <w:ind w:left="-709" w:right="-705"/>
+        <w:jc w:val="both"/>
+        <w:textAlignment w:val="baseline"/>
+        <w:rPr>
+          <w:rStyle w:val="eop"/>
+          <w:lang w:val="fr-FR"/>
+        </w:rPr>
+      </w:pPr>
+    </w:p>
+    <w:p>
+      <w:pPr>
+        <w:pStyle w:val="paragraph"/>
+        <w:spacing w:before="0" w:beforeAutospacing="0" w:after="0" w:afterAutospacing="0" w:line="480" w:lineRule="auto"/>
+        <w:ind w:left="-709" w:right="-705"/>
+        <w:jc w:val="both"/>
+        <w:textAlignment w:val="baseline"/>
+        <w:rPr>
+          <w:rStyle w:val="eop"/>
+          <w:lang w:val="fr-FR"/>
+        </w:rPr>
+      </w:pPr>
+    </w:p>
+    <w:p>
+      <w:pPr>
+        <w:pStyle w:val="paragraph"/>
+        <w:spacing w:before="0" w:beforeAutospacing="0" w:after="0" w:afterAutospacing="0" w:line="480" w:lineRule="auto"/>
+        <w:ind w:left="-709" w:right="-705"/>
+        <w:jc w:val="both"/>
+        <w:textAlignment w:val="baseline"/>
+        <w:rPr>
+          <w:rStyle w:val="eop"/>
+          <w:lang w:val="fr-FR"/>
+        </w:rPr>
+      </w:pPr>
+    </w:p>
+    <w:p>
+      <w:pPr>
+        <w:pStyle w:val="paragraph"/>
+        <w:spacing w:before="0" w:beforeAutospacing="0" w:after="0" w:afterAutospacing="0" w:line="480" w:lineRule="auto"/>
+        <w:ind w:left="-709" w:right="-705"/>
+        <w:jc w:val="both"/>
+        <w:textAlignment w:val="baseline"/>
+        <w:rPr>
+          <w:rStyle w:val="eop"/>
+          <w:lang w:val="fr-FR"/>
+        </w:rPr>
+      </w:pPr>
+    </w:p>
+    <w:p>
+      <w:pPr>
+        <w:pStyle w:val="paragraph"/>
+        <w:spacing w:before="0" w:beforeAutospacing="0" w:after="0" w:afterAutospacing="0" w:line="480" w:lineRule="auto"/>
+        <w:ind w:left="-709" w:right="-705"/>
+        <w:jc w:val="both"/>
+        <w:textAlignment w:val="baseline"/>
+        <w:rPr>
+          <w:rStyle w:val="eop"/>
+          <w:lang w:val="fr-FR"/>
+        </w:rPr>
+      </w:pPr>
+    </w:p>
+    <w:p>
+      <w:pPr>
+        <w:pStyle w:val="paragraph"/>
+        <w:spacing w:before="0" w:beforeAutospacing="0" w:after="0" w:afterAutospacing="0" w:line="480" w:lineRule="auto"/>
+        <w:ind w:left="-709" w:right="-705"/>
+        <w:jc w:val="both"/>
+        <w:textAlignment w:val="baseline"/>
+        <w:rPr>
+          <w:rStyle w:val="eop"/>
+          <w:lang w:val="fr-FR"/>
+        </w:rPr>
+      </w:pPr>
+    </w:p>
+    <w:p>
+      <w:pPr>
+        <w:pStyle w:val="paragraph"/>
+        <w:spacing w:before="0" w:beforeAutospacing="0" w:after="0" w:afterAutospacing="0" w:line="480" w:lineRule="auto"/>
+        <w:ind w:left="-709" w:right="-705"/>
+        <w:jc w:val="both"/>
+        <w:textAlignment w:val="baseline"/>
+        <w:rPr>
+          <w:rStyle w:val="eop"/>
+          <w:lang w:val="fr-FR"/>
+        </w:rPr>
+      </w:pPr>
     </w:p>
     <w:p>
       <w:pPr>
@@ -1977,7 +3863,7 @@
           <w:szCs w:val="18"/>
         </w:rPr>
       </w:pPr>
-      <w:hyperlink r:id="rId13" w:history="1">
+      <w:hyperlink r:id="rId18" w:history="1">
         <w:r>
           <w:rPr>
             <w:rStyle w:val="Hyperlink"/>
@@ -2405,7 +4291,7 @@
         </w:rPr>
         <w:t xml:space="preserve"> </w:t>
       </w:r>
-      <w:hyperlink r:id="rId14" w:history="1">
+      <w:hyperlink r:id="rId19" w:history="1">
         <w:r>
           <w:rPr>
             <w:rStyle w:val="Hyperlink"/>

</xml_diff>